<commit_message>
started implementing new strategy - points
</commit_message>
<xml_diff>
--- a/Documents/Article.docx
+++ b/Documents/Article.docx
@@ -2690,170 +2690,248 @@
       <w:r>
         <w:t>.</w:t>
       </w:r>
-      <w:bookmarkStart w:id="8" w:name="_GoBack"/>
+    </w:p>
+    <w:p>
+      <w:r>
+        <w:t>For this reason, we must also filter out any combinations we are not interested in and we do so using the cumulative area of the combination. Any combination of blocks with a cumulative area larger than the area of the bin will never be able to fit into the bin and can be discarded.</w:t>
+      </w:r>
+    </w:p>
+    <w:p>
+      <w:r>
+        <w:t xml:space="preserve">The list of combinations is sorted </w:t>
+      </w:r>
+      <w:r>
+        <w:t xml:space="preserve">in </w:t>
+      </w:r>
+      <w:r>
+        <w:t xml:space="preserve">descending </w:t>
+      </w:r>
+      <w:r>
+        <w:t xml:space="preserve">order </w:t>
+      </w:r>
+      <w:r>
+        <w:t xml:space="preserve">according to their </w:t>
+      </w:r>
+      <w:r>
+        <w:t>cumulative area</w:t>
+      </w:r>
+      <w:r>
+        <w:t xml:space="preserve">. Then, starting at the first combination with the biggest cumulative area, we iterate through these combinations and attempt to </w:t>
+      </w:r>
+      <w:r>
+        <w:t>pack</w:t>
+      </w:r>
+      <w:r>
+        <w:t xml:space="preserve"> the parts</w:t>
+      </w:r>
+      <w:r>
+        <w:t xml:space="preserve"> into the bin</w:t>
+      </w:r>
+      <w:r>
+        <w:t>. The first combination that can successfully be packed into the bin would be the one resulting in the least remaining bin area (waste) and would therefore be considered the most efficient.</w:t>
+      </w:r>
+    </w:p>
+    <w:p>
+      <w:r>
+        <w:t>Discarding the combinations with too big cumulative area still leaves thousands of combinations to test though. For this reason, we also discard the combinations with very low cumulative areas.</w:t>
+      </w:r>
+      <w:r>
+        <w:t xml:space="preserve"> These combinations will not </w:t>
+      </w:r>
+      <w:r>
+        <w:t>produce favourable fittings anyway.</w:t>
+      </w:r>
+    </w:p>
+    <w:p>
+      <w:pPr>
+        <w:pStyle w:val="Heading1"/>
+      </w:pPr>
+      <w:bookmarkStart w:id="8" w:name="_Toc514667658"/>
+      <w:r>
+        <w:t>Best combination per board strategy</w:t>
+      </w:r>
       <w:bookmarkEnd w:id="8"/>
     </w:p>
     <w:p>
       <w:r>
-        <w:t>For this reason, we must also filter out any combinations we are not interested in and we do so using the cumulative area of the combination. Any combination of blocks with a cumulative area larger than the area of the bin will never be able to fit into the bin and can be discarded.</w:t>
-      </w:r>
-    </w:p>
-    <w:p>
-      <w:r>
-        <w:t xml:space="preserve">The list of combinations is sorted </w:t>
-      </w:r>
-      <w:r>
-        <w:t xml:space="preserve">in </w:t>
-      </w:r>
-      <w:r>
-        <w:t xml:space="preserve">descending </w:t>
-      </w:r>
-      <w:r>
-        <w:t xml:space="preserve">order </w:t>
-      </w:r>
-      <w:r>
-        <w:t xml:space="preserve">according to their </w:t>
-      </w:r>
-      <w:r>
-        <w:t>cumulative area</w:t>
-      </w:r>
-      <w:r>
-        <w:t xml:space="preserve">. Then, starting at the first combination with the biggest cumulative area, we iterate through these combinations and attempt to </w:t>
-      </w:r>
-      <w:r>
-        <w:t>pack</w:t>
-      </w:r>
-      <w:r>
-        <w:t xml:space="preserve"> the parts</w:t>
-      </w:r>
-      <w:r>
-        <w:t xml:space="preserve"> into the bin</w:t>
-      </w:r>
-      <w:r>
-        <w:t>. The first combination that can successfully be packed into the bin would be the one resulting in the least remaining bin area (waste) and would therefore be considered the most efficient.</w:t>
-      </w:r>
-    </w:p>
-    <w:p>
-      <w:r>
-        <w:t>Discarding the combinations with too big cumulative area still leaves thousands of combinations to test though. For this reason, we also discard the combinations with very low cumulative areas.</w:t>
-      </w:r>
-      <w:r>
-        <w:t xml:space="preserve"> These combinations will not </w:t>
-      </w:r>
-      <w:r>
-        <w:t>produce favourable fittings anyway.</w:t>
-      </w:r>
-    </w:p>
+        <w:t xml:space="preserve">In this strategy, we calculate the combinations of blocks for each bin </w:t>
+      </w:r>
+      <w:r>
+        <w:t xml:space="preserve">separately </w:t>
+      </w:r>
+      <w:r>
+        <w:t xml:space="preserve">where the cumulative area of the combination is </w:t>
+      </w:r>
+      <w:r>
+        <w:t xml:space="preserve">between </w:t>
+      </w:r>
+      <w:r>
+        <w:t xml:space="preserve">90% </w:t>
+      </w:r>
+      <w:r>
+        <w:t>and</w:t>
+      </w:r>
+      <w:r>
+        <w:t xml:space="preserve"> 100% of the area of the bin.</w:t>
+      </w:r>
+    </w:p>
+    <w:p>
+      <w:r>
+        <w:t>The combinations a</w:t>
+      </w:r>
+      <w:r>
+        <w:t>re sorted in descending order of</w:t>
+      </w:r>
+      <w:r>
+        <w:t xml:space="preserve"> the cumulative area a</w:t>
+      </w:r>
+      <w:r>
+        <w:t>nd each is then tested using a</w:t>
+      </w:r>
+      <w:r>
+        <w:t xml:space="preserve"> brute force algorithm to check if </w:t>
+      </w:r>
+      <w:r>
+        <w:t xml:space="preserve">all the members of the combination can </w:t>
+      </w:r>
+      <w:r>
+        <w:t>be packed into the bin.</w:t>
+      </w:r>
+    </w:p>
+    <w:p>
+      <w:r>
+        <w:t>This results in a “best combination” for each bin</w:t>
+      </w:r>
+      <w:r>
+        <w:t xml:space="preserve"> given the available blocks</w:t>
+      </w:r>
+      <w:r>
+        <w:t xml:space="preserve">. The best amongst these (the one with the least waste) is </w:t>
+      </w:r>
+      <w:r>
+        <w:t>stored and</w:t>
+      </w:r>
+      <w:r>
+        <w:t>, and is set aside.</w:t>
+      </w:r>
+      <w:r>
+        <w:t xml:space="preserve"> The other solutions and combinations is discarded.</w:t>
+      </w:r>
+    </w:p>
+    <w:p>
+      <w:r>
+        <w:t xml:space="preserve">The process is then repeated with the remaining blocks and </w:t>
+      </w:r>
+      <w:r>
+        <w:t xml:space="preserve">remaining </w:t>
+      </w:r>
+      <w:r>
+        <w:t>bins</w:t>
+      </w:r>
+      <w:r>
+        <w:t xml:space="preserve"> in the same manner until no bins are left or no blocks are left to pack in them</w:t>
+      </w:r>
+      <w:r>
+        <w:t>.</w:t>
+      </w:r>
+    </w:p>
+    <w:p/>
     <w:p>
       <w:pPr>
         <w:pStyle w:val="Heading1"/>
       </w:pPr>
-      <w:bookmarkStart w:id="9" w:name="_Toc514667658"/>
-      <w:r>
-        <w:t>Best combination per board strategy</w:t>
+      <w:bookmarkStart w:id="9" w:name="_Toc514667659"/>
+      <w:r>
+        <w:t>Multi-threading</w:t>
       </w:r>
       <w:bookmarkEnd w:id="9"/>
     </w:p>
     <w:p>
       <w:r>
-        <w:t xml:space="preserve">In this strategy, we calculate the combinations of blocks for each bin </w:t>
-      </w:r>
-      <w:r>
-        <w:t xml:space="preserve">separately </w:t>
-      </w:r>
-      <w:r>
-        <w:t xml:space="preserve">where the cumulative area of the combination is </w:t>
-      </w:r>
-      <w:r>
-        <w:t xml:space="preserve">between </w:t>
-      </w:r>
-      <w:r>
-        <w:t xml:space="preserve">90% </w:t>
-      </w:r>
-      <w:r>
-        <w:t>and</w:t>
-      </w:r>
-      <w:r>
-        <w:t xml:space="preserve"> 100% of the area of the bin.</w:t>
-      </w:r>
-    </w:p>
-    <w:p>
-      <w:r>
-        <w:t>The combinations a</w:t>
-      </w:r>
-      <w:r>
-        <w:t>re sorted in descending order of</w:t>
-      </w:r>
-      <w:r>
-        <w:t xml:space="preserve"> the cumulative area a</w:t>
-      </w:r>
-      <w:r>
-        <w:t>nd each is then tested using a</w:t>
-      </w:r>
-      <w:r>
-        <w:t xml:space="preserve"> brute force algorithm to check if </w:t>
-      </w:r>
-      <w:r>
-        <w:t xml:space="preserve">all the members of the combination can </w:t>
-      </w:r>
-      <w:r>
-        <w:t>be packed into the bin.</w:t>
-      </w:r>
-    </w:p>
-    <w:p>
-      <w:r>
-        <w:t>This results in a “best combination” for each bin</w:t>
-      </w:r>
-      <w:r>
-        <w:t xml:space="preserve"> given the available blocks</w:t>
-      </w:r>
-      <w:r>
-        <w:t xml:space="preserve">. The best amongst these (the one with the least waste) is </w:t>
-      </w:r>
-      <w:r>
-        <w:t>stored and</w:t>
-      </w:r>
-      <w:r>
-        <w:t>, and is set aside.</w:t>
-      </w:r>
-      <w:r>
-        <w:t xml:space="preserve"> The other solutions and combinations is discarded.</w:t>
-      </w:r>
-    </w:p>
-    <w:p>
-      <w:r>
-        <w:t xml:space="preserve">The process is then repeated with the remaining blocks and </w:t>
-      </w:r>
-      <w:r>
-        <w:t xml:space="preserve">remaining </w:t>
-      </w:r>
-      <w:r>
-        <w:t>bins</w:t>
-      </w:r>
-      <w:r>
-        <w:t xml:space="preserve"> in the same manner until no bins are left or no blocks are left to pack in them</w:t>
-      </w:r>
-      <w:r>
-        <w:t>.</w:t>
+        <w:t>If this process was implemented in a normal single threaded application, it will still be impractical as it would take very long to converge to a solution. Luckily I was able to implement the application in a multi-threaded manner where the combinations for boards are generated and tested for all the boards at the same time. This reduced the required time dramatically, and the application is now able to produce satisfactory cut plans in practical timeframes of a few minutes.</w:t>
       </w:r>
     </w:p>
     <w:p/>
     <w:p>
-      <w:pPr>
-        <w:pStyle w:val="Heading1"/>
-      </w:pPr>
-      <w:bookmarkStart w:id="10" w:name="_Toc514667659"/>
-      <w:r>
-        <w:t>Multi-threading</w:t>
-      </w:r>
+      <w:r>
+        <w:lastRenderedPageBreak/>
+        <w:t>New packing strategy</w:t>
+      </w:r>
+      <w:r>
+        <w:t>/algorithm</w:t>
+      </w:r>
+      <w:bookmarkStart w:id="10" w:name="_GoBack"/>
       <w:bookmarkEnd w:id="10"/>
-    </w:p>
-    <w:p>
-      <w:r>
-        <w:t>If this process was implemented in a normal single threaded application, it will still be impractical as it would take very long to converge to a solution. Luckily I was able to implement the application in a multi-threaded manner where the combinations for boards are generated and tested for all the boards at the same time. This reduced the required time dramatically, and the application is now able to produce satisfactory cut plans in practical timeframes of a few minutes.</w:t>
-      </w:r>
-    </w:p>
-    <w:p/>
+      <w:r>
+        <w:t>:</w:t>
+      </w:r>
+    </w:p>
+    <w:p>
+      <w:r>
+        <w:t>Start every board with a point top left and bottom right.</w:t>
+      </w:r>
+    </w:p>
+    <w:p>
+      <w:r>
+        <w:t>Bottom right point disabled.</w:t>
+      </w:r>
+    </w:p>
+    <w:p>
+      <w:r>
+        <w:t>Loop through enabled points for board</w:t>
+      </w:r>
+      <w:r>
+        <w:t>…points sorted by Y</w:t>
+      </w:r>
+    </w:p>
+    <w:p>
+      <w:r>
+        <w:t>For each, determine the maximum length and width of it’s potential placement area by looking at the other points</w:t>
+      </w:r>
+      <w:r>
+        <w:t xml:space="preserve"> to its right/bottom.</w:t>
+      </w:r>
+    </w:p>
+    <w:p>
+      <w:r>
+        <w:t>Find the biggest part that will fit in the area.</w:t>
+      </w:r>
+    </w:p>
+    <w:p>
+      <w:r>
+        <w:t>OR….find the biggest combination of parts that can fit in a row or column in the area.</w:t>
+      </w:r>
+    </w:p>
+    <w:p>
+      <w:r>
+        <w:t>Place the part and disable the point it was placed on/at.</w:t>
+      </w:r>
+    </w:p>
+    <w:p>
+      <w:r>
+        <w:t xml:space="preserve">Create two new points – top right and bottom left of the new placing, offsetting them </w:t>
+      </w:r>
+      <w:r>
+        <w:t>for saw kerf and insert to retain sorting on Y asc.</w:t>
+      </w:r>
+    </w:p>
+    <w:p>
+      <w:r>
+        <w:t>We need to distinguish a few different scenarios here:</w:t>
+      </w:r>
+    </w:p>
+    <w:p>
+      <w:r>
+        <w:tab/>
+        <w:t>If the new placement caused a bottom left point further down from another, but on the same X, disable that upper point.</w:t>
+      </w:r>
+    </w:p>
+    <w:p>
+      <w:r>
+        <w:tab/>
+        <w:t>We need to draw out the different scenarios for placings and make sure we cover them when creating the 2 points.</w:t>
+      </w:r>
+    </w:p>
     <w:p/>
     <w:p/>
     <w:p/>
@@ -4083,549 +4161,6 @@
 </w:styles>
 </file>
 
-<file path=word/glossary/document.xml><?xml version="1.0" encoding="utf-8"?>
-<w:glossaryDocument xmlns:wpc="http://schemas.microsoft.com/office/word/2010/wordprocessingCanvas" xmlns:cx="http://schemas.microsoft.com/office/drawing/2014/chartex" xmlns:cx1="http://schemas.microsoft.com/office/drawing/2015/9/8/chartex" xmlns:cx2="http://schemas.microsoft.com/office/drawing/2015/10/21/chartex" xmlns:cx3="http://schemas.microsoft.com/office/drawing/2016/5/9/chartex" xmlns:cx4="http://schemas.microsoft.com/office/drawing/2016/5/10/chartex" xmlns:cx5="http://schemas.microsoft.com/office/drawing/2016/5/11/chartex" xmlns:cx6="http://schemas.microsoft.com/office/drawing/2016/5/12/chartex" xmlns:cx7="http://schemas.microsoft.com/office/drawing/2016/5/13/chartex" xmlns:cx8="http://schemas.microsoft.com/office/drawing/2016/5/14/chartex" xmlns:mc="http://schemas.openxmlformats.org/markup-compatibility/2006" xmlns:aink="http://schemas.microsoft.com/office/drawing/2016/ink" xmlns:am3d="http://schemas.microsoft.com/office/drawing/2017/model3d" xmlns:o="urn:schemas-microsoft-com:office:office" xmlns:r="http://schemas.openxmlformats.org/officeDocument/2006/relationships" xmlns:m="http://schemas.openxmlformats.org/officeDocument/2006/math" xmlns:v="urn:schemas-microsoft-com:vml" xmlns:wp14="http://schemas.microsoft.com/office/word/2010/wordprocessingDrawing" xmlns:wp="http://schemas.openxmlformats.org/drawingml/2006/wordprocessingDrawing" xmlns:w10="urn:schemas-microsoft-com:office:word" xmlns:w="http://schemas.openxmlformats.org/wordprocessingml/2006/main" xmlns:w14="http://schemas.microsoft.com/office/word/2010/wordml" xmlns:w15="http://schemas.microsoft.com/office/word/2012/wordml" xmlns:w16cid="http://schemas.microsoft.com/office/word/2016/wordml/cid" xmlns:w16se="http://schemas.microsoft.com/office/word/2015/wordml/symex" xmlns:wpg="http://schemas.microsoft.com/office/word/2010/wordprocessingGroup" xmlns:wpi="http://schemas.microsoft.com/office/word/2010/wordprocessingInk" xmlns:wne="http://schemas.microsoft.com/office/word/2006/wordml" xmlns:wps="http://schemas.microsoft.com/office/word/2010/wordprocessingShape" mc:Ignorable="w14 w15 w16se w16cid wp14"/>
-</file>
-
-<file path=word/glossary/fontTable.xml><?xml version="1.0" encoding="utf-8"?>
-<w:fonts xmlns:mc="http://schemas.openxmlformats.org/markup-compatibility/2006" xmlns:r="http://schemas.openxmlformats.org/officeDocument/2006/relationships" xmlns:w="http://schemas.openxmlformats.org/wordprocessingml/2006/main" xmlns:w14="http://schemas.microsoft.com/office/word/2010/wordml" xmlns:w15="http://schemas.microsoft.com/office/word/2012/wordml" xmlns:w16cid="http://schemas.microsoft.com/office/word/2016/wordml/cid" xmlns:w16se="http://schemas.microsoft.com/office/word/2015/wordml/symex" mc:Ignorable="w14 w15 w16se w16cid">
-  <w:font w:name="Symbol">
-    <w:panose1 w:val="05050102010706020507"/>
-    <w:charset w:val="02"/>
-    <w:family w:val="roman"/>
-    <w:pitch w:val="variable"/>
-    <w:sig w:usb0="00000000" w:usb1="10000000" w:usb2="00000000" w:usb3="00000000" w:csb0="80000000" w:csb1="00000000"/>
-  </w:font>
-  <w:font w:name="Times New Roman">
-    <w:panose1 w:val="02020603050405020304"/>
-    <w:charset w:val="00"/>
-    <w:family w:val="roman"/>
-    <w:pitch w:val="variable"/>
-    <w:sig w:usb0="E0002EFF" w:usb1="C000785B" w:usb2="00000009" w:usb3="00000000" w:csb0="000001FF" w:csb1="00000000"/>
-  </w:font>
-  <w:font w:name="Courier New">
-    <w:panose1 w:val="02070309020205020404"/>
-    <w:charset w:val="00"/>
-    <w:family w:val="modern"/>
-    <w:pitch w:val="fixed"/>
-    <w:sig w:usb0="E0002EFF" w:usb1="C0007843" w:usb2="00000009" w:usb3="00000000" w:csb0="000001FF" w:csb1="00000000"/>
-  </w:font>
-  <w:font w:name="Wingdings">
-    <w:panose1 w:val="05000000000000000000"/>
-    <w:charset w:val="02"/>
-    <w:family w:val="auto"/>
-    <w:pitch w:val="variable"/>
-    <w:sig w:usb0="00000000" w:usb1="10000000" w:usb2="00000000" w:usb3="00000000" w:csb0="80000000" w:csb1="00000000"/>
-  </w:font>
-  <w:font w:name="Calibri">
-    <w:panose1 w:val="020F0502020204030204"/>
-    <w:charset w:val="00"/>
-    <w:family w:val="swiss"/>
-    <w:pitch w:val="variable"/>
-    <w:sig w:usb0="E0002AFF" w:usb1="C000247B" w:usb2="00000009" w:usb3="00000000" w:csb0="000001FF" w:csb1="00000000"/>
-  </w:font>
-  <w:font w:name="Calibri Light">
-    <w:panose1 w:val="020F0302020204030204"/>
-    <w:charset w:val="00"/>
-    <w:family w:val="swiss"/>
-    <w:pitch w:val="variable"/>
-    <w:sig w:usb0="E0002AFF" w:usb1="C000247B" w:usb2="00000009" w:usb3="00000000" w:csb0="000001FF" w:csb1="00000000"/>
-  </w:font>
-  <w:font w:name="Cambria Math">
-    <w:panose1 w:val="02040503050406030204"/>
-    <w:charset w:val="00"/>
-    <w:family w:val="roman"/>
-    <w:pitch w:val="variable"/>
-    <w:sig w:usb0="E00006FF" w:usb1="420024FF" w:usb2="02000000" w:usb3="00000000" w:csb0="0000019F" w:csb1="00000000"/>
-  </w:font>
-</w:fonts>
-</file>
-
-<file path=word/glossary/settings.xml><?xml version="1.0" encoding="utf-8"?>
-<w:settings xmlns:mc="http://schemas.openxmlformats.org/markup-compatibility/2006" xmlns:o="urn:schemas-microsoft-com:office:office" xmlns:r="http://schemas.openxmlformats.org/officeDocument/2006/relationships" xmlns:m="http://schemas.openxmlformats.org/officeDocument/2006/math" xmlns:v="urn:schemas-microsoft-com:vml" xmlns:w10="urn:schemas-microsoft-com:office:word" xmlns:w="http://schemas.openxmlformats.org/wordprocessingml/2006/main" xmlns:w14="http://schemas.microsoft.com/office/word/2010/wordml" xmlns:w15="http://schemas.microsoft.com/office/word/2012/wordml" xmlns:w16cid="http://schemas.microsoft.com/office/word/2016/wordml/cid" xmlns:w16se="http://schemas.microsoft.com/office/word/2015/wordml/symex" xmlns:sl="http://schemas.openxmlformats.org/schemaLibrary/2006/main" mc:Ignorable="w14 w15 w16se w16cid">
-  <w:view w:val="normal"/>
-  <w:defaultTabStop w:val="720"/>
-  <w:characterSpacingControl w:val="doNotCompress"/>
-  <w:compat>
-    <w:useFELayout/>
-    <w:compatSetting w:name="compatibilityMode" w:uri="http://schemas.microsoft.com/office/word" w:val="15"/>
-    <w:compatSetting w:name="overrideTableStyleFontSizeAndJustification" w:uri="http://schemas.microsoft.com/office/word" w:val="1"/>
-    <w:compatSetting w:name="enableOpenTypeFeatures" w:uri="http://schemas.microsoft.com/office/word" w:val="1"/>
-    <w:compatSetting w:name="doNotFlipMirrorIndents" w:uri="http://schemas.microsoft.com/office/word" w:val="1"/>
-    <w:compatSetting w:name="differentiateMultirowTableHeaders" w:uri="http://schemas.microsoft.com/office/word" w:val="1"/>
-    <w:compatSetting w:name="useWord2013TrackBottomHyphenation" w:uri="http://schemas.microsoft.com/office/word" w:val="0"/>
-  </w:compat>
-  <w:rsids>
-    <w:rsidRoot w:val="002236F2"/>
-    <w:rsid w:val="002236F2"/>
-    <w:rsid w:val="00366B06"/>
-  </w:rsids>
-  <m:mathPr>
-    <m:mathFont m:val="Cambria Math"/>
-    <m:brkBin m:val="before"/>
-    <m:brkBinSub m:val="--"/>
-    <m:smallFrac m:val="0"/>
-    <m:dispDef/>
-    <m:lMargin m:val="0"/>
-    <m:rMargin m:val="0"/>
-    <m:defJc m:val="centerGroup"/>
-    <m:wrapIndent m:val="1440"/>
-    <m:intLim m:val="subSup"/>
-    <m:naryLim m:val="undOvr"/>
-  </m:mathPr>
-  <w:themeFontLang w:val="en-ZA"/>
-  <w:clrSchemeMapping w:bg1="light1" w:t1="dark1" w:bg2="light2" w:t2="dark2" w:accent1="accent1" w:accent2="accent2" w:accent3="accent3" w:accent4="accent4" w:accent5="accent5" w:accent6="accent6" w:hyperlink="hyperlink" w:followedHyperlink="followedHyperlink"/>
-  <w:decimalSymbol w:val="."/>
-  <w:listSeparator w:val=","/>
-  <w15:chartTrackingRefBased/>
-</w:settings>
-</file>
-
-<file path=word/glossary/styles.xml><?xml version="1.0" encoding="utf-8"?>
-<w:styles xmlns:mc="http://schemas.openxmlformats.org/markup-compatibility/2006" xmlns:r="http://schemas.openxmlformats.org/officeDocument/2006/relationships" xmlns:w="http://schemas.openxmlformats.org/wordprocessingml/2006/main" xmlns:w14="http://schemas.microsoft.com/office/word/2010/wordml" xmlns:w15="http://schemas.microsoft.com/office/word/2012/wordml" xmlns:w16cid="http://schemas.microsoft.com/office/word/2016/wordml/cid" xmlns:w16se="http://schemas.microsoft.com/office/word/2015/wordml/symex" mc:Ignorable="w14 w15 w16se w16cid">
-  <w:docDefaults>
-    <w:rPrDefault>
-      <w:rPr>
-        <w:rFonts w:asciiTheme="minorHAnsi" w:eastAsiaTheme="minorEastAsia" w:hAnsiTheme="minorHAnsi" w:cstheme="minorBidi"/>
-        <w:sz w:val="22"/>
-        <w:szCs w:val="22"/>
-        <w:lang w:val="en-ZA" w:eastAsia="en-ZA" w:bidi="ar-SA"/>
-      </w:rPr>
-    </w:rPrDefault>
-    <w:pPrDefault>
-      <w:pPr>
-        <w:spacing w:after="160" w:line="259" w:lineRule="auto"/>
-      </w:pPr>
-    </w:pPrDefault>
-  </w:docDefaults>
-  <w:latentStyles w:defLockedState="0" w:defUIPriority="99" w:defSemiHidden="0" w:defUnhideWhenUsed="0" w:defQFormat="0" w:count="375">
-    <w:lsdException w:name="Normal" w:uiPriority="0" w:qFormat="1"/>
-    <w:lsdException w:name="heading 1" w:uiPriority="9" w:qFormat="1"/>
-    <w:lsdException w:name="heading 2" w:semiHidden="1" w:uiPriority="9" w:unhideWhenUsed="1" w:qFormat="1"/>
-    <w:lsdException w:name="heading 3" w:semiHidden="1" w:uiPriority="9" w:unhideWhenUsed="1" w:qFormat="1"/>
-    <w:lsdException w:name="heading 4" w:semiHidden="1" w:uiPriority="9" w:unhideWhenUsed="1" w:qFormat="1"/>
-    <w:lsdException w:name="heading 5" w:semiHidden="1" w:uiPriority="9" w:unhideWhenUsed="1" w:qFormat="1"/>
-    <w:lsdException w:name="heading 6" w:semiHidden="1" w:uiPriority="9" w:unhideWhenUsed="1" w:qFormat="1"/>
-    <w:lsdException w:name="heading 7" w:semiHidden="1" w:uiPriority="9" w:unhideWhenUsed="1" w:qFormat="1"/>
-    <w:lsdException w:name="heading 8" w:semiHidden="1" w:uiPriority="9" w:unhideWhenUsed="1" w:qFormat="1"/>
-    <w:lsdException w:name="heading 9" w:semiHidden="1" w:uiPriority="9" w:unhideWhenUsed="1" w:qFormat="1"/>
-    <w:lsdException w:name="index 1" w:semiHidden="1" w:unhideWhenUsed="1"/>
-    <w:lsdException w:name="index 2" w:semiHidden="1" w:unhideWhenUsed="1"/>
-    <w:lsdException w:name="index 3" w:semiHidden="1" w:unhideWhenUsed="1"/>
-    <w:lsdException w:name="index 4" w:semiHidden="1" w:unhideWhenUsed="1"/>
-    <w:lsdException w:name="index 5" w:semiHidden="1" w:unhideWhenUsed="1"/>
-    <w:lsdException w:name="index 6" w:semiHidden="1" w:unhideWhenUsed="1"/>
-    <w:lsdException w:name="index 7" w:semiHidden="1" w:unhideWhenUsed="1"/>
-    <w:lsdException w:name="index 8" w:semiHidden="1" w:unhideWhenUsed="1"/>
-    <w:lsdException w:name="index 9" w:semiHidden="1" w:unhideWhenUsed="1"/>
-    <w:lsdException w:name="toc 1" w:semiHidden="1" w:uiPriority="39" w:unhideWhenUsed="1"/>
-    <w:lsdException w:name="toc 2" w:semiHidden="1" w:uiPriority="39" w:unhideWhenUsed="1"/>
-    <w:lsdException w:name="toc 3" w:semiHidden="1" w:uiPriority="39" w:unhideWhenUsed="1"/>
-    <w:lsdException w:name="toc 4" w:semiHidden="1" w:uiPriority="39" w:unhideWhenUsed="1"/>
-    <w:lsdException w:name="toc 5" w:semiHidden="1" w:uiPriority="39" w:unhideWhenUsed="1"/>
-    <w:lsdException w:name="toc 6" w:semiHidden="1" w:uiPriority="39" w:unhideWhenUsed="1"/>
-    <w:lsdException w:name="toc 7" w:semiHidden="1" w:uiPriority="39" w:unhideWhenUsed="1"/>
-    <w:lsdException w:name="toc 8" w:semiHidden="1" w:uiPriority="39" w:unhideWhenUsed="1"/>
-    <w:lsdException w:name="toc 9" w:semiHidden="1" w:uiPriority="39" w:unhideWhenUsed="1"/>
-    <w:lsdException w:name="Normal Indent" w:semiHidden="1" w:unhideWhenUsed="1"/>
-    <w:lsdException w:name="footnote text" w:semiHidden="1" w:unhideWhenUsed="1"/>
-    <w:lsdException w:name="annotation text" w:semiHidden="1" w:unhideWhenUsed="1"/>
-    <w:lsdException w:name="header" w:semiHidden="1" w:unhideWhenUsed="1"/>
-    <w:lsdException w:name="footer" w:semiHidden="1" w:unhideWhenUsed="1"/>
-    <w:lsdException w:name="index heading" w:semiHidden="1" w:unhideWhenUsed="1"/>
-    <w:lsdException w:name="caption" w:semiHidden="1" w:uiPriority="35" w:unhideWhenUsed="1" w:qFormat="1"/>
-    <w:lsdException w:name="table of figures" w:semiHidden="1" w:unhideWhenUsed="1"/>
-    <w:lsdException w:name="envelope address" w:semiHidden="1" w:unhideWhenUsed="1"/>
-    <w:lsdException w:name="envelope return" w:semiHidden="1" w:unhideWhenUsed="1"/>
-    <w:lsdException w:name="footnote reference" w:semiHidden="1" w:unhideWhenUsed="1"/>
-    <w:lsdException w:name="annotation reference" w:semiHidden="1" w:unhideWhenUsed="1"/>
-    <w:lsdException w:name="line number" w:semiHidden="1" w:unhideWhenUsed="1"/>
-    <w:lsdException w:name="page number" w:semiHidden="1" w:unhideWhenUsed="1"/>
-    <w:lsdException w:name="endnote reference" w:semiHidden="1" w:unhideWhenUsed="1"/>
-    <w:lsdException w:name="endnote text" w:semiHidden="1" w:unhideWhenUsed="1"/>
-    <w:lsdException w:name="table of authorities" w:semiHidden="1" w:unhideWhenUsed="1"/>
-    <w:lsdException w:name="macro" w:semiHidden="1" w:unhideWhenUsed="1"/>
-    <w:lsdException w:name="toa heading" w:semiHidden="1" w:unhideWhenUsed="1"/>
-    <w:lsdException w:name="List" w:semiHidden="1" w:unhideWhenUsed="1"/>
-    <w:lsdException w:name="List Bullet" w:semiHidden="1" w:unhideWhenUsed="1"/>
-    <w:lsdException w:name="List Number" w:semiHidden="1" w:unhideWhenUsed="1"/>
-    <w:lsdException w:name="List 2" w:semiHidden="1" w:unhideWhenUsed="1"/>
-    <w:lsdException w:name="List 3" w:semiHidden="1" w:unhideWhenUsed="1"/>
-    <w:lsdException w:name="List 4" w:semiHidden="1" w:unhideWhenUsed="1"/>
-    <w:lsdException w:name="List 5" w:semiHidden="1" w:unhideWhenUsed="1"/>
-    <w:lsdException w:name="List Bullet 2" w:semiHidden="1" w:unhideWhenUsed="1"/>
-    <w:lsdException w:name="List Bullet 3" w:semiHidden="1" w:unhideWhenUsed="1"/>
-    <w:lsdException w:name="List Bullet 4" w:semiHidden="1" w:unhideWhenUsed="1"/>
-    <w:lsdException w:name="List Bullet 5" w:semiHidden="1" w:unhideWhenUsed="1"/>
-    <w:lsdException w:name="List Number 2" w:semiHidden="1" w:unhideWhenUsed="1"/>
-    <w:lsdException w:name="List Number 3" w:semiHidden="1" w:unhideWhenUsed="1"/>
-    <w:lsdException w:name="List Number 4" w:semiHidden="1" w:unhideWhenUsed="1"/>
-    <w:lsdException w:name="List Number 5" w:semiHidden="1" w:unhideWhenUsed="1"/>
-    <w:lsdException w:name="Title" w:uiPriority="10" w:qFormat="1"/>
-    <w:lsdException w:name="Closing" w:semiHidden="1" w:unhideWhenUsed="1"/>
-    <w:lsdException w:name="Signature" w:semiHidden="1" w:unhideWhenUsed="1"/>
-    <w:lsdException w:name="Default Paragraph Font" w:semiHidden="1" w:uiPriority="1" w:unhideWhenUsed="1"/>
-    <w:lsdException w:name="Body Text" w:semiHidden="1" w:unhideWhenUsed="1"/>
-    <w:lsdException w:name="Body Text Indent" w:semiHidden="1" w:unhideWhenUsed="1"/>
-    <w:lsdException w:name="List Continue" w:semiHidden="1" w:unhideWhenUsed="1"/>
-    <w:lsdException w:name="List Continue 2" w:semiHidden="1" w:unhideWhenUsed="1"/>
-    <w:lsdException w:name="List Continue 3" w:semiHidden="1" w:unhideWhenUsed="1"/>
-    <w:lsdException w:name="List Continue 4" w:semiHidden="1" w:unhideWhenUsed="1"/>
-    <w:lsdException w:name="List Continue 5" w:semiHidden="1" w:unhideWhenUsed="1"/>
-    <w:lsdException w:name="Message Header" w:semiHidden="1" w:unhideWhenUsed="1"/>
-    <w:lsdException w:name="Subtitle" w:uiPriority="11" w:qFormat="1"/>
-    <w:lsdException w:name="Salutation" w:semiHidden="1" w:unhideWhenUsed="1"/>
-    <w:lsdException w:name="Date" w:semiHidden="1" w:unhideWhenUsed="1"/>
-    <w:lsdException w:name="Body Text First Indent" w:semiHidden="1" w:unhideWhenUsed="1"/>
-    <w:lsdException w:name="Body Text First Indent 2" w:semiHidden="1" w:unhideWhenUsed="1"/>
-    <w:lsdException w:name="Note Heading" w:semiHidden="1" w:unhideWhenUsed="1"/>
-    <w:lsdException w:name="Body Text 2" w:semiHidden="1" w:unhideWhenUsed="1"/>
-    <w:lsdException w:name="Body Text 3" w:semiHidden="1" w:unhideWhenUsed="1"/>
-    <w:lsdException w:name="Body Text Indent 2" w:semiHidden="1" w:unhideWhenUsed="1"/>
-    <w:lsdException w:name="Body Text Indent 3" w:semiHidden="1" w:unhideWhenUsed="1"/>
-    <w:lsdException w:name="Block Text" w:semiHidden="1" w:unhideWhenUsed="1"/>
-    <w:lsdException w:name="Hyperlink" w:semiHidden="1" w:unhideWhenUsed="1"/>
-    <w:lsdException w:name="FollowedHyperlink" w:semiHidden="1" w:unhideWhenUsed="1"/>
-    <w:lsdException w:name="Strong" w:uiPriority="22" w:qFormat="1"/>
-    <w:lsdException w:name="Emphasis" w:uiPriority="20" w:qFormat="1"/>
-    <w:lsdException w:name="Document Map" w:semiHidden="1" w:unhideWhenUsed="1"/>
-    <w:lsdException w:name="Plain Text" w:semiHidden="1" w:unhideWhenUsed="1"/>
-    <w:lsdException w:name="E-mail Signature" w:semiHidden="1" w:unhideWhenUsed="1"/>
-    <w:lsdException w:name="HTML Top of Form" w:semiHidden="1" w:unhideWhenUsed="1"/>
-    <w:lsdException w:name="HTML Bottom of Form" w:semiHidden="1" w:unhideWhenUsed="1"/>
-    <w:lsdException w:name="Normal (Web)" w:semiHidden="1" w:unhideWhenUsed="1"/>
-    <w:lsdException w:name="HTML Acronym" w:semiHidden="1" w:unhideWhenUsed="1"/>
-    <w:lsdException w:name="HTML Address" w:semiHidden="1" w:unhideWhenUsed="1"/>
-    <w:lsdException w:name="HTML Cite" w:semiHidden="1" w:unhideWhenUsed="1"/>
-    <w:lsdException w:name="HTML Code" w:semiHidden="1" w:unhideWhenUsed="1"/>
-    <w:lsdException w:name="HTML Definition" w:semiHidden="1" w:unhideWhenUsed="1"/>
-    <w:lsdException w:name="HTML Keyboard" w:semiHidden="1" w:unhideWhenUsed="1"/>
-    <w:lsdException w:name="HTML Preformatted" w:semiHidden="1" w:unhideWhenUsed="1"/>
-    <w:lsdException w:name="HTML Sample" w:semiHidden="1" w:unhideWhenUsed="1"/>
-    <w:lsdException w:name="HTML Typewriter" w:semiHidden="1" w:unhideWhenUsed="1"/>
-    <w:lsdException w:name="HTML Variable" w:semiHidden="1" w:unhideWhenUsed="1"/>
-    <w:lsdException w:name="Normal Table" w:semiHidden="1" w:unhideWhenUsed="1"/>
-    <w:lsdException w:name="annotation subject" w:semiHidden="1" w:unhideWhenUsed="1"/>
-    <w:lsdException w:name="No List" w:semiHidden="1" w:unhideWhenUsed="1"/>
-    <w:lsdException w:name="Outline List 1" w:semiHidden="1" w:unhideWhenUsed="1"/>
-    <w:lsdException w:name="Outline List 2" w:semiHidden="1" w:unhideWhenUsed="1"/>
-    <w:lsdException w:name="Outline List 3" w:semiHidden="1" w:unhideWhenUsed="1"/>
-    <w:lsdException w:name="Table Simple 1" w:semiHidden="1" w:unhideWhenUsed="1"/>
-    <w:lsdException w:name="Table Simple 2" w:semiHidden="1" w:unhideWhenUsed="1"/>
-    <w:lsdException w:name="Table Simple 3" w:semiHidden="1" w:unhideWhenUsed="1"/>
-    <w:lsdException w:name="Table Classic 1" w:semiHidden="1" w:unhideWhenUsed="1"/>
-    <w:lsdException w:name="Table Classic 2" w:semiHidden="1" w:unhideWhenUsed="1"/>
-    <w:lsdException w:name="Table Classic 3" w:semiHidden="1" w:unhideWhenUsed="1"/>
-    <w:lsdException w:name="Table Classic 4" w:semiHidden="1" w:unhideWhenUsed="1"/>
-    <w:lsdException w:name="Table Colorful 1" w:semiHidden="1" w:unhideWhenUsed="1"/>
-    <w:lsdException w:name="Table Colorful 2" w:semiHidden="1" w:unhideWhenUsed="1"/>
-    <w:lsdException w:name="Table Colorful 3" w:semiHidden="1" w:unhideWhenUsed="1"/>
-    <w:lsdException w:name="Table Columns 1" w:semiHidden="1" w:unhideWhenUsed="1"/>
-    <w:lsdException w:name="Table Columns 2" w:semiHidden="1" w:unhideWhenUsed="1"/>
-    <w:lsdException w:name="Table Columns 3" w:semiHidden="1" w:unhideWhenUsed="1"/>
-    <w:lsdException w:name="Table Columns 4" w:semiHidden="1" w:unhideWhenUsed="1"/>
-    <w:lsdException w:name="Table Columns 5" w:semiHidden="1" w:unhideWhenUsed="1"/>
-    <w:lsdException w:name="Table Grid 1" w:semiHidden="1" w:unhideWhenUsed="1"/>
-    <w:lsdException w:name="Table Grid 2" w:semiHidden="1" w:unhideWhenUsed="1"/>
-    <w:lsdException w:name="Table Grid 3" w:semiHidden="1" w:unhideWhenUsed="1"/>
-    <w:lsdException w:name="Table Grid 4" w:semiHidden="1" w:unhideWhenUsed="1"/>
-    <w:lsdException w:name="Table Grid 5" w:semiHidden="1" w:unhideWhenUsed="1"/>
-    <w:lsdException w:name="Table Grid 6" w:semiHidden="1" w:unhideWhenUsed="1"/>
-    <w:lsdException w:name="Table Grid 7" w:semiHidden="1" w:unhideWhenUsed="1"/>
-    <w:lsdException w:name="Table Grid 8" w:semiHidden="1" w:unhideWhenUsed="1"/>
-    <w:lsdException w:name="Table List 1" w:semiHidden="1" w:unhideWhenUsed="1"/>
-    <w:lsdException w:name="Table List 2" w:semiHidden="1" w:unhideWhenUsed="1"/>
-    <w:lsdException w:name="Table List 3" w:semiHidden="1" w:unhideWhenUsed="1"/>
-    <w:lsdException w:name="Table List 4" w:semiHidden="1" w:unhideWhenUsed="1"/>
-    <w:lsdException w:name="Table List 5" w:semiHidden="1" w:unhideWhenUsed="1"/>
-    <w:lsdException w:name="Table List 6" w:semiHidden="1" w:unhideWhenUsed="1"/>
-    <w:lsdException w:name="Table List 7" w:semiHidden="1" w:unhideWhenUsed="1"/>
-    <w:lsdException w:name="Table List 8" w:semiHidden="1" w:unhideWhenUsed="1"/>
-    <w:lsdException w:name="Table 3D effects 1" w:semiHidden="1" w:unhideWhenUsed="1"/>
-    <w:lsdException w:name="Table 3D effects 2" w:semiHidden="1" w:unhideWhenUsed="1"/>
-    <w:lsdException w:name="Table 3D effects 3" w:semiHidden="1" w:unhideWhenUsed="1"/>
-    <w:lsdException w:name="Table Contemporary" w:semiHidden="1" w:unhideWhenUsed="1"/>
-    <w:lsdException w:name="Table Elegant" w:semiHidden="1" w:unhideWhenUsed="1"/>
-    <w:lsdException w:name="Table Professional" w:semiHidden="1" w:unhideWhenUsed="1"/>
-    <w:lsdException w:name="Table Subtle 1" w:semiHidden="1" w:unhideWhenUsed="1"/>
-    <w:lsdException w:name="Table Subtle 2" w:semiHidden="1" w:unhideWhenUsed="1"/>
-    <w:lsdException w:name="Table Web 1" w:semiHidden="1" w:unhideWhenUsed="1"/>
-    <w:lsdException w:name="Table Web 2" w:semiHidden="1" w:unhideWhenUsed="1"/>
-    <w:lsdException w:name="Table Web 3" w:semiHidden="1" w:unhideWhenUsed="1"/>
-    <w:lsdException w:name="Balloon Text" w:semiHidden="1" w:unhideWhenUsed="1"/>
-    <w:lsdException w:name="Table Grid" w:uiPriority="39"/>
-    <w:lsdException w:name="Table Theme" w:semiHidden="1" w:unhideWhenUsed="1"/>
-    <w:lsdException w:name="Placeholder Text" w:semiHidden="1"/>
-    <w:lsdException w:name="No Spacing" w:uiPriority="1" w:qFormat="1"/>
-    <w:lsdException w:name="Light Shading" w:uiPriority="60"/>
-    <w:lsdException w:name="Light List" w:uiPriority="61"/>
-    <w:lsdException w:name="Light Grid" w:uiPriority="62"/>
-    <w:lsdException w:name="Medium Shading 1" w:uiPriority="63"/>
-    <w:lsdException w:name="Medium Shading 2" w:uiPriority="64"/>
-    <w:lsdException w:name="Medium List 1" w:uiPriority="65"/>
-    <w:lsdException w:name="Medium List 2" w:uiPriority="66"/>
-    <w:lsdException w:name="Medium Grid 1" w:uiPriority="67"/>
-    <w:lsdException w:name="Medium Grid 2" w:uiPriority="68"/>
-    <w:lsdException w:name="Medium Grid 3" w:uiPriority="69"/>
-    <w:lsdException w:name="Dark List" w:uiPriority="70"/>
-    <w:lsdException w:name="Colorful Shading" w:uiPriority="71"/>
-    <w:lsdException w:name="Colorful List" w:uiPriority="72"/>
-    <w:lsdException w:name="Colorful Grid" w:uiPriority="73"/>
-    <w:lsdException w:name="Light Shading Accent 1" w:uiPriority="60"/>
-    <w:lsdException w:name="Light List Accent 1" w:uiPriority="61"/>
-    <w:lsdException w:name="Light Grid Accent 1" w:uiPriority="62"/>
-    <w:lsdException w:name="Medium Shading 1 Accent 1" w:uiPriority="63"/>
-    <w:lsdException w:name="Medium Shading 2 Accent 1" w:uiPriority="64"/>
-    <w:lsdException w:name="Medium List 1 Accent 1" w:uiPriority="65"/>
-    <w:lsdException w:name="Revision" w:semiHidden="1"/>
-    <w:lsdException w:name="List Paragraph" w:uiPriority="34" w:qFormat="1"/>
-    <w:lsdException w:name="Quote" w:uiPriority="29" w:qFormat="1"/>
-    <w:lsdException w:name="Intense Quote" w:uiPriority="30" w:qFormat="1"/>
-    <w:lsdException w:name="Medium List 2 Accent 1" w:uiPriority="66"/>
-    <w:lsdException w:name="Medium Grid 1 Accent 1" w:uiPriority="67"/>
-    <w:lsdException w:name="Medium Grid 2 Accent 1" w:uiPriority="68"/>
-    <w:lsdException w:name="Medium Grid 3 Accent 1" w:uiPriority="69"/>
-    <w:lsdException w:name="Dark List Accent 1" w:uiPriority="70"/>
-    <w:lsdException w:name="Colorful Shading Accent 1" w:uiPriority="71"/>
-    <w:lsdException w:name="Colorful List Accent 1" w:uiPriority="72"/>
-    <w:lsdException w:name="Colorful Grid Accent 1" w:uiPriority="73"/>
-    <w:lsdException w:name="Light Shading Accent 2" w:uiPriority="60"/>
-    <w:lsdException w:name="Light List Accent 2" w:uiPriority="61"/>
-    <w:lsdException w:name="Light Grid Accent 2" w:uiPriority="62"/>
-    <w:lsdException w:name="Medium Shading 1 Accent 2" w:uiPriority="63"/>
-    <w:lsdException w:name="Medium Shading 2 Accent 2" w:uiPriority="64"/>
-    <w:lsdException w:name="Medium List 1 Accent 2" w:uiPriority="65"/>
-    <w:lsdException w:name="Medium List 2 Accent 2" w:uiPriority="66"/>
-    <w:lsdException w:name="Medium Grid 1 Accent 2" w:uiPriority="67"/>
-    <w:lsdException w:name="Medium Grid 2 Accent 2" w:uiPriority="68"/>
-    <w:lsdException w:name="Medium Grid 3 Accent 2" w:uiPriority="69"/>
-    <w:lsdException w:name="Dark List Accent 2" w:uiPriority="70"/>
-    <w:lsdException w:name="Colorful Shading Accent 2" w:uiPriority="71"/>
-    <w:lsdException w:name="Colorful List Accent 2" w:uiPriority="72"/>
-    <w:lsdException w:name="Colorful Grid Accent 2" w:uiPriority="73"/>
-    <w:lsdException w:name="Light Shading Accent 3" w:uiPriority="60"/>
-    <w:lsdException w:name="Light List Accent 3" w:uiPriority="61"/>
-    <w:lsdException w:name="Light Grid Accent 3" w:uiPriority="62"/>
-    <w:lsdException w:name="Medium Shading 1 Accent 3" w:uiPriority="63"/>
-    <w:lsdException w:name="Medium Shading 2 Accent 3" w:uiPriority="64"/>
-    <w:lsdException w:name="Medium List 1 Accent 3" w:uiPriority="65"/>
-    <w:lsdException w:name="Medium List 2 Accent 3" w:uiPriority="66"/>
-    <w:lsdException w:name="Medium Grid 1 Accent 3" w:uiPriority="67"/>
-    <w:lsdException w:name="Medium Grid 2 Accent 3" w:uiPriority="68"/>
-    <w:lsdException w:name="Medium Grid 3 Accent 3" w:uiPriority="69"/>
-    <w:lsdException w:name="Dark List Accent 3" w:uiPriority="70"/>
-    <w:lsdException w:name="Colorful Shading Accent 3" w:uiPriority="71"/>
-    <w:lsdException w:name="Colorful List Accent 3" w:uiPriority="72"/>
-    <w:lsdException w:name="Colorful Grid Accent 3" w:uiPriority="73"/>
-    <w:lsdException w:name="Light Shading Accent 4" w:uiPriority="60"/>
-    <w:lsdException w:name="Light List Accent 4" w:uiPriority="61"/>
-    <w:lsdException w:name="Light Grid Accent 4" w:uiPriority="62"/>
-    <w:lsdException w:name="Medium Shading 1 Accent 4" w:uiPriority="63"/>
-    <w:lsdException w:name="Medium Shading 2 Accent 4" w:uiPriority="64"/>
-    <w:lsdException w:name="Medium List 1 Accent 4" w:uiPriority="65"/>
-    <w:lsdException w:name="Medium List 2 Accent 4" w:uiPriority="66"/>
-    <w:lsdException w:name="Medium Grid 1 Accent 4" w:uiPriority="67"/>
-    <w:lsdException w:name="Medium Grid 2 Accent 4" w:uiPriority="68"/>
-    <w:lsdException w:name="Medium Grid 3 Accent 4" w:uiPriority="69"/>
-    <w:lsdException w:name="Dark List Accent 4" w:uiPriority="70"/>
-    <w:lsdException w:name="Colorful Shading Accent 4" w:uiPriority="71"/>
-    <w:lsdException w:name="Colorful List Accent 4" w:uiPriority="72"/>
-    <w:lsdException w:name="Colorful Grid Accent 4" w:uiPriority="73"/>
-    <w:lsdException w:name="Light Shading Accent 5" w:uiPriority="60"/>
-    <w:lsdException w:name="Light List Accent 5" w:uiPriority="61"/>
-    <w:lsdException w:name="Light Grid Accent 5" w:uiPriority="62"/>
-    <w:lsdException w:name="Medium Shading 1 Accent 5" w:uiPriority="63"/>
-    <w:lsdException w:name="Medium Shading 2 Accent 5" w:uiPriority="64"/>
-    <w:lsdException w:name="Medium List 1 Accent 5" w:uiPriority="65"/>
-    <w:lsdException w:name="Medium List 2 Accent 5" w:uiPriority="66"/>
-    <w:lsdException w:name="Medium Grid 1 Accent 5" w:uiPriority="67"/>
-    <w:lsdException w:name="Medium Grid 2 Accent 5" w:uiPriority="68"/>
-    <w:lsdException w:name="Medium Grid 3 Accent 5" w:uiPriority="69"/>
-    <w:lsdException w:name="Dark List Accent 5" w:uiPriority="70"/>
-    <w:lsdException w:name="Colorful Shading Accent 5" w:uiPriority="71"/>
-    <w:lsdException w:name="Colorful List Accent 5" w:uiPriority="72"/>
-    <w:lsdException w:name="Colorful Grid Accent 5" w:uiPriority="73"/>
-    <w:lsdException w:name="Light Shading Accent 6" w:uiPriority="60"/>
-    <w:lsdException w:name="Light List Accent 6" w:uiPriority="61"/>
-    <w:lsdException w:name="Light Grid Accent 6" w:uiPriority="62"/>
-    <w:lsdException w:name="Medium Shading 1 Accent 6" w:uiPriority="63"/>
-    <w:lsdException w:name="Medium Shading 2 Accent 6" w:uiPriority="64"/>
-    <w:lsdException w:name="Medium List 1 Accent 6" w:uiPriority="65"/>
-    <w:lsdException w:name="Medium List 2 Accent 6" w:uiPriority="66"/>
-    <w:lsdException w:name="Medium Grid 1 Accent 6" w:uiPriority="67"/>
-    <w:lsdException w:name="Medium Grid 2 Accent 6" w:uiPriority="68"/>
-    <w:lsdException w:name="Medium Grid 3 Accent 6" w:uiPriority="69"/>
-    <w:lsdException w:name="Dark List Accent 6" w:uiPriority="70"/>
-    <w:lsdException w:name="Colorful Shading Accent 6" w:uiPriority="71"/>
-    <w:lsdException w:name="Colorful List Accent 6" w:uiPriority="72"/>
-    <w:lsdException w:name="Colorful Grid Accent 6" w:uiPriority="73"/>
-    <w:lsdException w:name="Subtle Emphasis" w:uiPriority="19" w:qFormat="1"/>
-    <w:lsdException w:name="Intense Emphasis" w:uiPriority="21" w:qFormat="1"/>
-    <w:lsdException w:name="Subtle Reference" w:uiPriority="31" w:qFormat="1"/>
-    <w:lsdException w:name="Intense Reference" w:uiPriority="32" w:qFormat="1"/>
-    <w:lsdException w:name="Book Title" w:uiPriority="33" w:qFormat="1"/>
-    <w:lsdException w:name="Bibliography" w:semiHidden="1" w:uiPriority="37" w:unhideWhenUsed="1"/>
-    <w:lsdException w:name="TOC Heading" w:semiHidden="1" w:uiPriority="39" w:unhideWhenUsed="1" w:qFormat="1"/>
-    <w:lsdException w:name="Plain Table 1" w:uiPriority="41"/>
-    <w:lsdException w:name="Plain Table 2" w:uiPriority="42"/>
-    <w:lsdException w:name="Plain Table 3" w:uiPriority="43"/>
-    <w:lsdException w:name="Plain Table 4" w:uiPriority="44"/>
-    <w:lsdException w:name="Plain Table 5" w:uiPriority="45"/>
-    <w:lsdException w:name="Grid Table Light" w:uiPriority="40"/>
-    <w:lsdException w:name="Grid Table 1 Light" w:uiPriority="46"/>
-    <w:lsdException w:name="Grid Table 2" w:uiPriority="47"/>
-    <w:lsdException w:name="Grid Table 3" w:uiPriority="48"/>
-    <w:lsdException w:name="Grid Table 4" w:uiPriority="49"/>
-    <w:lsdException w:name="Grid Table 5 Dark" w:uiPriority="50"/>
-    <w:lsdException w:name="Grid Table 6 Colorful" w:uiPriority="51"/>
-    <w:lsdException w:name="Grid Table 7 Colorful" w:uiPriority="52"/>
-    <w:lsdException w:name="Grid Table 1 Light Accent 1" w:uiPriority="46"/>
-    <w:lsdException w:name="Grid Table 2 Accent 1" w:uiPriority="47"/>
-    <w:lsdException w:name="Grid Table 3 Accent 1" w:uiPriority="48"/>
-    <w:lsdException w:name="Grid Table 4 Accent 1" w:uiPriority="49"/>
-    <w:lsdException w:name="Grid Table 5 Dark Accent 1" w:uiPriority="50"/>
-    <w:lsdException w:name="Grid Table 6 Colorful Accent 1" w:uiPriority="51"/>
-    <w:lsdException w:name="Grid Table 7 Colorful Accent 1" w:uiPriority="52"/>
-    <w:lsdException w:name="Grid Table 1 Light Accent 2" w:uiPriority="46"/>
-    <w:lsdException w:name="Grid Table 2 Accent 2" w:uiPriority="47"/>
-    <w:lsdException w:name="Grid Table 3 Accent 2" w:uiPriority="48"/>
-    <w:lsdException w:name="Grid Table 4 Accent 2" w:uiPriority="49"/>
-    <w:lsdException w:name="Grid Table 5 Dark Accent 2" w:uiPriority="50"/>
-    <w:lsdException w:name="Grid Table 6 Colorful Accent 2" w:uiPriority="51"/>
-    <w:lsdException w:name="Grid Table 7 Colorful Accent 2" w:uiPriority="52"/>
-    <w:lsdException w:name="Grid Table 1 Light Accent 3" w:uiPriority="46"/>
-    <w:lsdException w:name="Grid Table 2 Accent 3" w:uiPriority="47"/>
-    <w:lsdException w:name="Grid Table 3 Accent 3" w:uiPriority="48"/>
-    <w:lsdException w:name="Grid Table 4 Accent 3" w:uiPriority="49"/>
-    <w:lsdException w:name="Grid Table 5 Dark Accent 3" w:uiPriority="50"/>
-    <w:lsdException w:name="Grid Table 6 Colorful Accent 3" w:uiPriority="51"/>
-    <w:lsdException w:name="Grid Table 7 Colorful Accent 3" w:uiPriority="52"/>
-    <w:lsdException w:name="Grid Table 1 Light Accent 4" w:uiPriority="46"/>
-    <w:lsdException w:name="Grid Table 2 Accent 4" w:uiPriority="47"/>
-    <w:lsdException w:name="Grid Table 3 Accent 4" w:uiPriority="48"/>
-    <w:lsdException w:name="Grid Table 4 Accent 4" w:uiPriority="49"/>
-    <w:lsdException w:name="Grid Table 5 Dark Accent 4" w:uiPriority="50"/>
-    <w:lsdException w:name="Grid Table 6 Colorful Accent 4" w:uiPriority="51"/>
-    <w:lsdException w:name="Grid Table 7 Colorful Accent 4" w:uiPriority="52"/>
-    <w:lsdException w:name="Grid Table 1 Light Accent 5" w:uiPriority="46"/>
-    <w:lsdException w:name="Grid Table 2 Accent 5" w:uiPriority="47"/>
-    <w:lsdException w:name="Grid Table 3 Accent 5" w:uiPriority="48"/>
-    <w:lsdException w:name="Grid Table 4 Accent 5" w:uiPriority="49"/>
-    <w:lsdException w:name="Grid Table 5 Dark Accent 5" w:uiPriority="50"/>
-    <w:lsdException w:name="Grid Table 6 Colorful Accent 5" w:uiPriority="51"/>
-    <w:lsdException w:name="Grid Table 7 Colorful Accent 5" w:uiPriority="52"/>
-    <w:lsdException w:name="Grid Table 1 Light Accent 6" w:uiPriority="46"/>
-    <w:lsdException w:name="Grid Table 2 Accent 6" w:uiPriority="47"/>
-    <w:lsdException w:name="Grid Table 3 Accent 6" w:uiPriority="48"/>
-    <w:lsdException w:name="Grid Table 4 Accent 6" w:uiPriority="49"/>
-    <w:lsdException w:name="Grid Table 5 Dark Accent 6" w:uiPriority="50"/>
-    <w:lsdException w:name="Grid Table 6 Colorful Accent 6" w:uiPriority="51"/>
-    <w:lsdException w:name="Grid Table 7 Colorful Accent 6" w:uiPriority="52"/>
-    <w:lsdException w:name="List Table 1 Light" w:uiPriority="46"/>
-    <w:lsdException w:name="List Table 2" w:uiPriority="47"/>
-    <w:lsdException w:name="List Table 3" w:uiPriority="48"/>
-    <w:lsdException w:name="List Table 4" w:uiPriority="49"/>
-    <w:lsdException w:name="List Table 5 Dark" w:uiPriority="50"/>
-    <w:lsdException w:name="List Table 6 Colorful" w:uiPriority="51"/>
-    <w:lsdException w:name="List Table 7 Colorful" w:uiPriority="52"/>
-    <w:lsdException w:name="List Table 1 Light Accent 1" w:uiPriority="46"/>
-    <w:lsdException w:name="List Table 2 Accent 1" w:uiPriority="47"/>
-    <w:lsdException w:name="List Table 3 Accent 1" w:uiPriority="48"/>
-    <w:lsdException w:name="List Table 4 Accent 1" w:uiPriority="49"/>
-    <w:lsdException w:name="List Table 5 Dark Accent 1" w:uiPriority="50"/>
-    <w:lsdException w:name="List Table 6 Colorful Accent 1" w:uiPriority="51"/>
-    <w:lsdException w:name="List Table 7 Colorful Accent 1" w:uiPriority="52"/>
-    <w:lsdException w:name="List Table 1 Light Accent 2" w:uiPriority="46"/>
-    <w:lsdException w:name="List Table 2 Accent 2" w:uiPriority="47"/>
-    <w:lsdException w:name="List Table 3 Accent 2" w:uiPriority="48"/>
-    <w:lsdException w:name="List Table 4 Accent 2" w:uiPriority="49"/>
-    <w:lsdException w:name="List Table 5 Dark Accent 2" w:uiPriority="50"/>
-    <w:lsdException w:name="List Table 6 Colorful Accent 2" w:uiPriority="51"/>
-    <w:lsdException w:name="List Table 7 Colorful Accent 2" w:uiPriority="52"/>
-    <w:lsdException w:name="List Table 1 Light Accent 3" w:uiPriority="46"/>
-    <w:lsdException w:name="List Table 2 Accent 3" w:uiPriority="47"/>
-    <w:lsdException w:name="List Table 3 Accent 3" w:uiPriority="48"/>
-    <w:lsdException w:name="List Table 4 Accent 3" w:uiPriority="49"/>
-    <w:lsdException w:name="List Table 5 Dark Accent 3" w:uiPriority="50"/>
-    <w:lsdException w:name="List Table 6 Colorful Accent 3" w:uiPriority="51"/>
-    <w:lsdException w:name="List Table 7 Colorful Accent 3" w:uiPriority="52"/>
-    <w:lsdException w:name="List Table 1 Light Accent 4" w:uiPriority="46"/>
-    <w:lsdException w:name="List Table 2 Accent 4" w:uiPriority="47"/>
-    <w:lsdException w:name="List Table 3 Accent 4" w:uiPriority="48"/>
-    <w:lsdException w:name="List Table 4 Accent 4" w:uiPriority="49"/>
-    <w:lsdException w:name="List Table 5 Dark Accent 4" w:uiPriority="50"/>
-    <w:lsdException w:name="List Table 6 Colorful Accent 4" w:uiPriority="51"/>
-    <w:lsdException w:name="List Table 7 Colorful Accent 4" w:uiPriority="52"/>
-    <w:lsdException w:name="List Table 1 Light Accent 5" w:uiPriority="46"/>
-    <w:lsdException w:name="List Table 2 Accent 5" w:uiPriority="47"/>
-    <w:lsdException w:name="List Table 3 Accent 5" w:uiPriority="48"/>
-    <w:lsdException w:name="List Table 4 Accent 5" w:uiPriority="49"/>
-    <w:lsdException w:name="List Table 5 Dark Accent 5" w:uiPriority="50"/>
-    <w:lsdException w:name="List Table 6 Colorful Accent 5" w:uiPriority="51"/>
-    <w:lsdException w:name="List Table 7 Colorful Accent 5" w:uiPriority="52"/>
-    <w:lsdException w:name="List Table 1 Light Accent 6" w:uiPriority="46"/>
-    <w:lsdException w:name="List Table 2 Accent 6" w:uiPriority="47"/>
-    <w:lsdException w:name="List Table 3 Accent 6" w:uiPriority="48"/>
-    <w:lsdException w:name="List Table 4 Accent 6" w:uiPriority="49"/>
-    <w:lsdException w:name="List Table 5 Dark Accent 6" w:uiPriority="50"/>
-    <w:lsdException w:name="List Table 6 Colorful Accent 6" w:uiPriority="51"/>
-    <w:lsdException w:name="List Table 7 Colorful Accent 6" w:uiPriority="52"/>
-    <w:lsdException w:name="Mention" w:semiHidden="1" w:unhideWhenUsed="1"/>
-    <w:lsdException w:name="Smart Hyperlink" w:semiHidden="1" w:unhideWhenUsed="1"/>
-    <w:lsdException w:name="Hashtag" w:semiHidden="1" w:unhideWhenUsed="1"/>
-    <w:lsdException w:name="Unresolved Mention" w:semiHidden="1" w:unhideWhenUsed="1"/>
-  </w:latentStyles>
-  <w:style w:type="paragraph" w:default="1" w:styleId="Normal">
-    <w:name w:val="Normal"/>
-    <w:qFormat/>
-  </w:style>
-  <w:style w:type="character" w:default="1" w:styleId="DefaultParagraphFont">
-    <w:name w:val="Default Paragraph Font"/>
-    <w:uiPriority w:val="1"/>
-    <w:semiHidden/>
-    <w:unhideWhenUsed/>
-  </w:style>
-  <w:style w:type="table" w:default="1" w:styleId="TableNormal">
-    <w:name w:val="Normal Table"/>
-    <w:uiPriority w:val="99"/>
-    <w:semiHidden/>
-    <w:unhideWhenUsed/>
-    <w:tblPr>
-      <w:tblInd w:w="0" w:type="dxa"/>
-      <w:tblCellMar>
-        <w:top w:w="0" w:type="dxa"/>
-        <w:left w:w="108" w:type="dxa"/>
-        <w:bottom w:w="0" w:type="dxa"/>
-        <w:right w:w="108" w:type="dxa"/>
-      </w:tblCellMar>
-    </w:tblPr>
-  </w:style>
-  <w:style w:type="numbering" w:default="1" w:styleId="NoList">
-    <w:name w:val="No List"/>
-    <w:uiPriority w:val="99"/>
-    <w:semiHidden/>
-    <w:unhideWhenUsed/>
-  </w:style>
-  <w:style w:type="character" w:styleId="PlaceholderText">
-    <w:name w:val="Placeholder Text"/>
-    <w:basedOn w:val="DefaultParagraphFont"/>
-    <w:uiPriority w:val="99"/>
-    <w:semiHidden/>
-    <w:rsid w:val="002236F2"/>
-    <w:rPr>
-      <w:color w:val="808080"/>
-    </w:rPr>
-  </w:style>
-</w:styles>
-</file>
-
-<file path=word/glossary/webSettings.xml><?xml version="1.0" encoding="utf-8"?>
-<w:webSettings xmlns:mc="http://schemas.openxmlformats.org/markup-compatibility/2006" xmlns:r="http://schemas.openxmlformats.org/officeDocument/2006/relationships" xmlns:w="http://schemas.openxmlformats.org/wordprocessingml/2006/main" xmlns:w14="http://schemas.microsoft.com/office/word/2010/wordml" xmlns:w15="http://schemas.microsoft.com/office/word/2012/wordml" xmlns:w16cid="http://schemas.microsoft.com/office/word/2016/wordml/cid" xmlns:w16se="http://schemas.microsoft.com/office/word/2015/wordml/symex" mc:Ignorable="w14 w15 w16se w16cid">
-  <w:optimizeForBrowser/>
-  <w:allowPNG/>
-</w:webSettings>
-</file>
-
 <file path=word/theme/theme1.xml><?xml version="1.0" encoding="utf-8"?>
 <a:theme xmlns:a="http://schemas.openxmlformats.org/drawingml/2006/main" name="Office Theme">
   <a:themeElements>
@@ -4926,7 +4461,7 @@
 </file>
 
 <file path=customXml/itemProps1.xml><?xml version="1.0" encoding="utf-8"?>
-<ds:datastoreItem xmlns:ds="http://schemas.openxmlformats.org/officeDocument/2006/customXml" ds:itemID="{9353D11D-3930-485D-8B11-89192302BE99}">
+<ds:datastoreItem xmlns:ds="http://schemas.openxmlformats.org/officeDocument/2006/customXml" ds:itemID="{43E4F1F8-7EF2-4E74-957B-5167E37DBBB1}">
   <ds:schemaRefs>
     <ds:schemaRef ds:uri="http://schemas.openxmlformats.org/officeDocument/2006/bibliography"/>
   </ds:schemaRefs>

</xml_diff>